<commit_message>
Updates to lab report and template
</commit_message>
<xml_diff>
--- a/bcis1305/EmergingTechLab-template.docx
+++ b/bcis1305/EmergingTechLab-template.docx
@@ -10,18 +10,26 @@
         <w:t>Emerging Tech</w:t>
       </w:r>
       <w:r>
+        <w:t>nology</w:t>
+      </w:r>
+      <w:r>
         <w:t xml:space="preserve"> </w:t>
       </w:r>
       <w:r>
         <w:t>Lab</w:t>
       </w:r>
+      <w:r>
+        <w:t xml:space="preserve"> Report</w:t>
+      </w:r>
+      <w:bookmarkStart w:id="0" w:name="_GoBack"/>
+      <w:bookmarkEnd w:id="0"/>
     </w:p>
     <w:p>
       <w:r>
         <w:t>[</w:t>
       </w:r>
-      <w:bookmarkStart w:id="0" w:name="OLE_LINK3"/>
-      <w:bookmarkStart w:id="1" w:name="OLE_LINK4"/>
+      <w:bookmarkStart w:id="1" w:name="OLE_LINK3"/>
+      <w:bookmarkStart w:id="2" w:name="OLE_LINK4"/>
       <w:r>
         <w:fldChar w:fldCharType="begin"/>
       </w:r>
@@ -43,8 +51,8 @@
         </w:rPr>
         <w:fldChar w:fldCharType="end"/>
       </w:r>
-      <w:bookmarkEnd w:id="0"/>
       <w:bookmarkEnd w:id="1"/>
+      <w:bookmarkEnd w:id="2"/>
       <w:r>
         <w:rPr>
           <w:noProof/>
@@ -57,8 +65,8 @@
       <w:pPr>
         <w:pStyle w:val="Heading1"/>
       </w:pPr>
-      <w:bookmarkStart w:id="2" w:name="OLE_LINK1"/>
-      <w:bookmarkStart w:id="3" w:name="OLE_LINK2"/>
+      <w:bookmarkStart w:id="3" w:name="OLE_LINK1"/>
+      <w:bookmarkStart w:id="4" w:name="OLE_LINK2"/>
       <w:r>
         <w:t>Technology Choice 1</w:t>
       </w:r>
@@ -93,8 +101,8 @@
       </w:r>
     </w:p>
     <w:p/>
-    <w:bookmarkEnd w:id="2"/>
     <w:bookmarkEnd w:id="3"/>
+    <w:bookmarkEnd w:id="4"/>
     <w:p/>
     <w:p>
       <w:pPr>
@@ -194,14 +202,14 @@
       </w:r>
     </w:p>
     <w:p>
-      <w:bookmarkStart w:id="4" w:name="OLE_LINK5"/>
-      <w:bookmarkStart w:id="5" w:name="OLE_LINK6"/>
+      <w:bookmarkStart w:id="5" w:name="OLE_LINK5"/>
+      <w:bookmarkStart w:id="6" w:name="OLE_LINK6"/>
       <w:r>
         <w:t>[your answer]</w:t>
       </w:r>
     </w:p>
-    <w:bookmarkEnd w:id="4"/>
     <w:bookmarkEnd w:id="5"/>
+    <w:bookmarkEnd w:id="6"/>
     <w:p/>
     <w:p>
       <w:pPr>
@@ -329,8 +337,6 @@
       <w:r>
         <w:t xml:space="preserve"> of your business area</w:t>
       </w:r>
-      <w:bookmarkStart w:id="6" w:name="_GoBack"/>
-      <w:bookmarkEnd w:id="6"/>
       <w:r>
         <w:t>?</w:t>
       </w:r>
@@ -377,27 +383,14 @@
     <w:pPr>
       <w:pStyle w:val="Footer"/>
     </w:pPr>
-    <w:r>
-      <w:fldChar w:fldCharType="begin"/>
-    </w:r>
-    <w:r>
-      <w:instrText xml:space="preserve"> AUTHOR  \* MERGEFORMAT </w:instrText>
-    </w:r>
-    <w:r>
-      <w:fldChar w:fldCharType="separate"/>
-    </w:r>
-    <w:r>
-      <w:rPr>
-        <w:noProof/>
-      </w:rPr>
-      <w:t>Your Name</w:t>
-    </w:r>
-    <w:r>
-      <w:rPr>
-        <w:noProof/>
-      </w:rPr>
-      <w:fldChar w:fldCharType="end"/>
-    </w:r>
+    <w:fldSimple w:instr=" AUTHOR  \* MERGEFORMAT ">
+      <w:r>
+        <w:rPr>
+          <w:noProof/>
+        </w:rPr>
+        <w:t>Your Name</w:t>
+      </w:r>
+    </w:fldSimple>
     <w:r>
       <w:ptab w:relativeTo="margin" w:alignment="center" w:leader="none"/>
     </w:r>
@@ -1443,7 +1436,7 @@
 </file>
 
 <file path=customXml/itemProps1.xml><?xml version="1.0" encoding="utf-8"?>
-<ds:datastoreItem xmlns:ds="http://schemas.openxmlformats.org/officeDocument/2006/customXml" ds:itemID="{DC66619E-B8F0-AF4D-BEB6-85A0E4D97866}">
+<ds:datastoreItem xmlns:ds="http://schemas.openxmlformats.org/officeDocument/2006/customXml" ds:itemID="{BDD7A016-E80C-5542-BB8D-7B612C209090}">
   <ds:schemaRefs>
     <ds:schemaRef ds:uri="http://schemas.openxmlformats.org/officeDocument/2006/bibliography"/>
   </ds:schemaRefs>

</xml_diff>